<commit_message>
add time course data to supporting information
</commit_message>
<xml_diff>
--- a/supporting.docx
+++ b/supporting.docx
@@ -4345,22 +4345,393 @@
     </w:p>
     <w:p>
       <w:pPr>
+        <w:pStyle w:val="Heading3"/>
+      </w:pPr>
+      <w:bookmarkStart w:id="5" w:name="data-analysis"/>
+      <w:bookmarkEnd w:id="2"/>
+      <w:r>
+        <w:lastRenderedPageBreak/>
+        <w:t>Data Analysis</w:t>
+      </w:r>
+    </w:p>
+    <w:p>
+      <w:pPr>
+        <w:pStyle w:val="FirstParagraph"/>
+      </w:pPr>
+      <w:r>
+        <w:t xml:space="preserve">Gene expression data for </w:t>
+      </w:r>
+      <w:r>
+        <w:rPr>
+          <w:i/>
+          <w:iCs/>
+        </w:rPr>
+        <w:t>lasI,</w:t>
+      </w:r>
+      <w:r>
+        <w:t xml:space="preserve"> </w:t>
+      </w:r>
+      <w:r>
+        <w:rPr>
+          <w:i/>
+          <w:iCs/>
+        </w:rPr>
+        <w:t>rhlI,</w:t>
+      </w:r>
+      <w:r>
+        <w:t xml:space="preserve"> and </w:t>
+      </w:r>
+      <w:r>
+        <w:rPr>
+          <w:i/>
+          <w:iCs/>
+        </w:rPr>
+        <w:t>lasB</w:t>
+      </w:r>
+      <w:r>
+        <w:t xml:space="preserve"> was collected every hour for a 24-hour period. Observations used for analysis were limited to a two-hour window that contained the peak expression level for each gene. Figures S.1, S.2, and S</w:t>
+      </w:r>
+      <w:r>
+        <w:t>.</w:t>
+      </w:r>
+      <w:r>
+        <w:t xml:space="preserve">3 show the </w:t>
+      </w:r>
+      <w:proofErr w:type="gramStart"/>
+      <w:r>
+        <w:t>full time</w:t>
+      </w:r>
+      <w:proofErr w:type="gramEnd"/>
+      <w:r>
+        <w:t xml:space="preserve"> course of expression levels and highlight the intervals used for analysis. Those windows were 8–10 hours, 3–5 hours, and 4–6 hours for </w:t>
+      </w:r>
+      <w:r>
+        <w:rPr>
+          <w:i/>
+          <w:iCs/>
+        </w:rPr>
+        <w:t>lasI,</w:t>
+      </w:r>
+      <w:r>
+        <w:t xml:space="preserve"> </w:t>
+      </w:r>
+      <w:r>
+        <w:rPr>
+          <w:i/>
+          <w:iCs/>
+        </w:rPr>
+        <w:t>rhlI,</w:t>
+      </w:r>
+      <w:r>
+        <w:t xml:space="preserve"> and </w:t>
+      </w:r>
+      <w:r>
+        <w:rPr>
+          <w:i/>
+          <w:iCs/>
+        </w:rPr>
+        <w:t>lasB,</w:t>
+      </w:r>
+      <w:r>
+        <w:t xml:space="preserve"> respectively.</w:t>
+      </w:r>
+    </w:p>
+    <w:p>
+      <w:pPr>
+        <w:pStyle w:val="CaptionedFigure"/>
+      </w:pPr>
+      <w:r>
+        <w:rPr>
+          <w:noProof/>
+        </w:rPr>
+        <w:lastRenderedPageBreak/>
+        <w:drawing>
+          <wp:inline distT="0" distB="0" distL="0" distR="0">
+            <wp:extent cx="5029200" cy="7315200"/>
+            <wp:effectExtent l="0" t="0" r="0" b="0"/>
+            <wp:docPr id="44" name="Picture" descr="lasi_time"/>
+            <wp:cNvGraphicFramePr/>
+            <a:graphic xmlns:a="http://schemas.openxmlformats.org/drawingml/2006/main">
+              <a:graphicData uri="http://schemas.openxmlformats.org/drawingml/2006/picture">
+                <pic:pic xmlns:pic="http://schemas.openxmlformats.org/drawingml/2006/picture">
+                  <pic:nvPicPr>
+                    <pic:cNvPr id="45" name="Picture" descr="Figures/lasi_time.svg"/>
+                    <pic:cNvPicPr>
+                      <a:picLocks noChangeAspect="1" noChangeArrowheads="1"/>
+                    </pic:cNvPicPr>
+                  </pic:nvPicPr>
+                  <pic:blipFill>
+                    <a:blip r:embed="rId46">
+                      <a:extLst>
+                        <a:ext uri="{28A0092B-C50C-407E-A947-70E740481C1C}">
+                          <a14:useLocalDpi xmlns:a14="http://schemas.microsoft.com/office/drawing/2010/main" val="0"/>
+                        </a:ext>
+                        <a:ext uri="{96DAC541-7B7A-43D3-8B79-37D633B846F1}">
+                          <asvg:svgBlip xmlns:asvg="http://schemas.microsoft.com/office/drawing/2016/SVG/main" r:embed="rId47"/>
+                        </a:ext>
+                      </a:extLst>
+                    </a:blip>
+                    <a:stretch>
+                      <a:fillRect/>
+                    </a:stretch>
+                  </pic:blipFill>
+                  <pic:spPr bwMode="auto">
+                    <a:xfrm>
+                      <a:off x="0" y="0"/>
+                      <a:ext cx="5029200" cy="7315200"/>
+                    </a:xfrm>
+                    <a:prstGeom prst="rect">
+                      <a:avLst/>
+                    </a:prstGeom>
+                    <a:noFill/>
+                    <a:ln w="9525">
+                      <a:noFill/>
+                      <a:headEnd/>
+                      <a:tailEnd/>
+                    </a:ln>
+                  </pic:spPr>
+                </pic:pic>
+              </a:graphicData>
+            </a:graphic>
+          </wp:inline>
+        </w:drawing>
+      </w:r>
+    </w:p>
+    <w:p>
+      <w:pPr>
+        <w:pStyle w:val="Caption"/>
+      </w:pPr>
+      <w:r>
+        <w:rPr>
+          <w:b/>
+          <w:bCs/>
+        </w:rPr>
+        <w:t xml:space="preserve">Figure S.1. Expression level of </w:t>
+      </w:r>
+      <w:r>
+        <w:rPr>
+          <w:b/>
+          <w:bCs/>
+          <w:iCs/>
+        </w:rPr>
+        <w:t>lasI</w:t>
+      </w:r>
+      <w:r>
+        <w:rPr>
+          <w:b/>
+          <w:bCs/>
+        </w:rPr>
+        <w:t xml:space="preserve"> over time course of experiment.</w:t>
+      </w:r>
+      <w:r>
+        <w:t xml:space="preserve"> Shaded regions highlight peak expression and indicate two-hour period used in analysis.</w:t>
+      </w:r>
+    </w:p>
+    <w:p>
+      <w:pPr>
+        <w:pStyle w:val="CaptionedFigure"/>
+      </w:pPr>
+      <w:r>
+        <w:rPr>
+          <w:noProof/>
+        </w:rPr>
+        <w:lastRenderedPageBreak/>
+        <w:drawing>
+          <wp:inline distT="0" distB="0" distL="0" distR="0">
+            <wp:extent cx="5029200" cy="7315200"/>
+            <wp:effectExtent l="0" t="0" r="0" b="0"/>
+            <wp:docPr id="48" name="Picture" descr="rhli_time"/>
+            <wp:cNvGraphicFramePr/>
+            <a:graphic xmlns:a="http://schemas.openxmlformats.org/drawingml/2006/main">
+              <a:graphicData uri="http://schemas.openxmlformats.org/drawingml/2006/picture">
+                <pic:pic xmlns:pic="http://schemas.openxmlformats.org/drawingml/2006/picture">
+                  <pic:nvPicPr>
+                    <pic:cNvPr id="49" name="Picture" descr="Figures/rhli_time.svg"/>
+                    <pic:cNvPicPr>
+                      <a:picLocks noChangeAspect="1" noChangeArrowheads="1"/>
+                    </pic:cNvPicPr>
+                  </pic:nvPicPr>
+                  <pic:blipFill>
+                    <a:blip r:embed="rId48">
+                      <a:extLst>
+                        <a:ext uri="{28A0092B-C50C-407E-A947-70E740481C1C}">
+                          <a14:useLocalDpi xmlns:a14="http://schemas.microsoft.com/office/drawing/2010/main" val="0"/>
+                        </a:ext>
+                        <a:ext uri="{96DAC541-7B7A-43D3-8B79-37D633B846F1}">
+                          <asvg:svgBlip xmlns:asvg="http://schemas.microsoft.com/office/drawing/2016/SVG/main" r:embed="rId49"/>
+                        </a:ext>
+                      </a:extLst>
+                    </a:blip>
+                    <a:stretch>
+                      <a:fillRect/>
+                    </a:stretch>
+                  </pic:blipFill>
+                  <pic:spPr bwMode="auto">
+                    <a:xfrm>
+                      <a:off x="0" y="0"/>
+                      <a:ext cx="5029200" cy="7315200"/>
+                    </a:xfrm>
+                    <a:prstGeom prst="rect">
+                      <a:avLst/>
+                    </a:prstGeom>
+                    <a:noFill/>
+                    <a:ln w="9525">
+                      <a:noFill/>
+                      <a:headEnd/>
+                      <a:tailEnd/>
+                    </a:ln>
+                  </pic:spPr>
+                </pic:pic>
+              </a:graphicData>
+            </a:graphic>
+          </wp:inline>
+        </w:drawing>
+      </w:r>
+    </w:p>
+    <w:p>
+      <w:pPr>
+        <w:pStyle w:val="Caption"/>
+      </w:pPr>
+      <w:r>
+        <w:rPr>
+          <w:b/>
+          <w:bCs/>
+        </w:rPr>
+        <w:t xml:space="preserve">Figure S.2. Expression level of </w:t>
+      </w:r>
+      <w:r>
+        <w:rPr>
+          <w:b/>
+          <w:bCs/>
+          <w:iCs/>
+        </w:rPr>
+        <w:t>rhlI</w:t>
+      </w:r>
+      <w:r>
+        <w:rPr>
+          <w:b/>
+          <w:bCs/>
+        </w:rPr>
+        <w:t xml:space="preserve"> over time course of experiment.</w:t>
+      </w:r>
+      <w:r>
+        <w:t xml:space="preserve"> Shaded regions highlight peak expression and indicate two-hour period used in analysis.</w:t>
+      </w:r>
+    </w:p>
+    <w:p>
+      <w:pPr>
+        <w:pStyle w:val="CaptionedFigure"/>
+      </w:pPr>
+      <w:r>
+        <w:rPr>
+          <w:noProof/>
+        </w:rPr>
+        <w:lastRenderedPageBreak/>
+        <w:drawing>
+          <wp:inline distT="0" distB="0" distL="0" distR="0">
+            <wp:extent cx="5029200" cy="7315200"/>
+            <wp:effectExtent l="0" t="0" r="0" b="0"/>
+            <wp:docPr id="52" name="Picture" descr="lasb_time"/>
+            <wp:cNvGraphicFramePr/>
+            <a:graphic xmlns:a="http://schemas.openxmlformats.org/drawingml/2006/main">
+              <a:graphicData uri="http://schemas.openxmlformats.org/drawingml/2006/picture">
+                <pic:pic xmlns:pic="http://schemas.openxmlformats.org/drawingml/2006/picture">
+                  <pic:nvPicPr>
+                    <pic:cNvPr id="53" name="Picture" descr="Figures/lasb_time.svg"/>
+                    <pic:cNvPicPr>
+                      <a:picLocks noChangeAspect="1" noChangeArrowheads="1"/>
+                    </pic:cNvPicPr>
+                  </pic:nvPicPr>
+                  <pic:blipFill>
+                    <a:blip r:embed="rId50">
+                      <a:extLst>
+                        <a:ext uri="{28A0092B-C50C-407E-A947-70E740481C1C}">
+                          <a14:useLocalDpi xmlns:a14="http://schemas.microsoft.com/office/drawing/2010/main" val="0"/>
+                        </a:ext>
+                        <a:ext uri="{96DAC541-7B7A-43D3-8B79-37D633B846F1}">
+                          <asvg:svgBlip xmlns:asvg="http://schemas.microsoft.com/office/drawing/2016/SVG/main" r:embed="rId51"/>
+                        </a:ext>
+                      </a:extLst>
+                    </a:blip>
+                    <a:stretch>
+                      <a:fillRect/>
+                    </a:stretch>
+                  </pic:blipFill>
+                  <pic:spPr bwMode="auto">
+                    <a:xfrm>
+                      <a:off x="0" y="0"/>
+                      <a:ext cx="5029200" cy="7315200"/>
+                    </a:xfrm>
+                    <a:prstGeom prst="rect">
+                      <a:avLst/>
+                    </a:prstGeom>
+                    <a:noFill/>
+                    <a:ln w="9525">
+                      <a:noFill/>
+                      <a:headEnd/>
+                      <a:tailEnd/>
+                    </a:ln>
+                  </pic:spPr>
+                </pic:pic>
+              </a:graphicData>
+            </a:graphic>
+          </wp:inline>
+        </w:drawing>
+      </w:r>
+    </w:p>
+    <w:p>
+      <w:pPr>
+        <w:pStyle w:val="Caption"/>
+      </w:pPr>
+      <w:r>
+        <w:rPr>
+          <w:b/>
+          <w:bCs/>
+        </w:rPr>
+        <w:t xml:space="preserve">Figure S.3. Expression level of </w:t>
+      </w:r>
+      <w:r>
+        <w:rPr>
+          <w:b/>
+          <w:bCs/>
+          <w:iCs/>
+        </w:rPr>
+        <w:t>lasB</w:t>
+      </w:r>
+      <w:r>
+        <w:rPr>
+          <w:b/>
+          <w:bCs/>
+        </w:rPr>
+        <w:t xml:space="preserve"> over time course of experiment.</w:t>
+      </w:r>
+      <w:r>
+        <w:t xml:space="preserve"> Shaded regions highlight peak expression and indicate two-hour period used in analysis.</w:t>
+      </w:r>
+    </w:p>
+    <w:p>
+      <w:pPr>
         <w:pStyle w:val="Heading2"/>
       </w:pPr>
-      <w:bookmarkStart w:id="5" w:name="references"/>
+      <w:bookmarkStart w:id="6" w:name="references"/>
       <w:bookmarkEnd w:id="1"/>
-      <w:bookmarkEnd w:id="2"/>
+      <w:bookmarkEnd w:id="5"/>
       <w:r>
         <w:lastRenderedPageBreak/>
         <w:t>References</w:t>
       </w:r>
+    </w:p>
+    <w:p>
+      <w:pPr>
+        <w:pStyle w:val="BodyText"/>
+      </w:pPr>
     </w:p>
     <w:p>
       <w:pPr>
         <w:pStyle w:val="Bibliography"/>
       </w:pPr>
-      <w:bookmarkStart w:id="6" w:name="ref-DeSordi2009"/>
-      <w:bookmarkStart w:id="7" w:name="refs"/>
+      <w:bookmarkStart w:id="7" w:name="ref-DeSordi2009"/>
+      <w:bookmarkStart w:id="8" w:name="refs"/>
       <w:r>
         <w:t xml:space="preserve">De Sordi, L, and FA Mühlschlegel. 2009. “Quorum Sensing and Fungal-Bacterial Interactions in </w:t>
       </w:r>
@@ -4389,8 +4760,8 @@
       <w:pPr>
         <w:pStyle w:val="Bibliography"/>
       </w:pPr>
-      <w:bookmarkStart w:id="8" w:name="ref-Donabedian2003"/>
-      <w:bookmarkEnd w:id="6"/>
+      <w:bookmarkStart w:id="9" w:name="ref-Donabedian2003"/>
+      <w:bookmarkEnd w:id="7"/>
       <w:r>
         <w:t xml:space="preserve">Donabedian, H. 2003. “Quorum Sensing and Its Relevance to Infectious Diseases.” </w:t>
       </w:r>
@@ -4409,8 +4780,8 @@
       <w:pPr>
         <w:pStyle w:val="Bibliography"/>
       </w:pPr>
-      <w:bookmarkStart w:id="9" w:name="ref-GarcíaReyes2020"/>
-      <w:bookmarkEnd w:id="8"/>
+      <w:bookmarkStart w:id="10" w:name="ref-GarcíaReyes2020"/>
+      <w:bookmarkEnd w:id="9"/>
       <w:r>
         <w:t xml:space="preserve">García-Reyes, S, G Soberón-Chávez, and M Cocotl-Yanez. 2020. “The Third Quorum-Sensing System of </w:t>
       </w:r>
@@ -4439,8 +4810,8 @@
       <w:pPr>
         <w:pStyle w:val="Bibliography"/>
       </w:pPr>
-      <w:bookmarkStart w:id="10" w:name="ref-Heurlier2006"/>
-      <w:bookmarkEnd w:id="9"/>
+      <w:bookmarkStart w:id="11" w:name="ref-Heurlier2006"/>
+      <w:bookmarkEnd w:id="10"/>
       <w:r>
         <w:t xml:space="preserve">Heurlier, K, V Dénervaud, and D Haas. 2006. “Impact of Quorum Sensing on Fitness of </w:t>
       </w:r>
@@ -4469,8 +4840,8 @@
       <w:pPr>
         <w:pStyle w:val="Bibliography"/>
       </w:pPr>
-      <w:bookmarkStart w:id="11" w:name="ref-Jakobsen2013"/>
-      <w:bookmarkEnd w:id="10"/>
+      <w:bookmarkStart w:id="12" w:name="ref-Jakobsen2013"/>
+      <w:bookmarkEnd w:id="11"/>
       <w:r>
         <w:t xml:space="preserve">Jakobsen, TH, T Bjarnsholt, PØ Jensen, M Givskov, and N Høiby. 2013. “Targeting Quorum Sensing in </w:t>
       </w:r>
@@ -4499,8 +4870,8 @@
       <w:pPr>
         <w:pStyle w:val="Bibliography"/>
       </w:pPr>
-      <w:bookmarkStart w:id="12" w:name="ref-Juhas2005"/>
-      <w:bookmarkEnd w:id="11"/>
+      <w:bookmarkStart w:id="13" w:name="ref-Juhas2005"/>
+      <w:bookmarkEnd w:id="12"/>
       <w:r>
         <w:t xml:space="preserve">Juhas, M, L Eberl, and B Tümmler. 2005. “Quorum Sensing: The Power of Cooperation in the World of </w:t>
       </w:r>
@@ -4529,8 +4900,8 @@
       <w:pPr>
         <w:pStyle w:val="Bibliography"/>
       </w:pPr>
-      <w:bookmarkStart w:id="13" w:name="ref-LeBerre2006"/>
-      <w:bookmarkEnd w:id="12"/>
+      <w:bookmarkStart w:id="14" w:name="ref-LeBerre2006"/>
+      <w:bookmarkEnd w:id="13"/>
       <w:r>
         <w:t xml:space="preserve">Le Berre, R, K Faure, S Nguyen, M Pierre, F Ader, and B Guery. 2006. “[Quorum Sensing: A New Clinical Target for </w:t>
       </w:r>
@@ -4559,8 +4930,8 @@
       <w:pPr>
         <w:pStyle w:val="Bibliography"/>
       </w:pPr>
-      <w:bookmarkStart w:id="14" w:name="ref-Papaioannou2013"/>
-      <w:bookmarkEnd w:id="13"/>
+      <w:bookmarkStart w:id="15" w:name="ref-Papaioannou2013"/>
+      <w:bookmarkEnd w:id="14"/>
       <w:r>
         <w:t xml:space="preserve">Papaioannou, E, PD Utari, and WJ Quax. 2013. “Choosing an Appropriate Infection Model to Study Quorum Sensing Inhibition in </w:t>
       </w:r>
@@ -4589,8 +4960,8 @@
       <w:pPr>
         <w:pStyle w:val="Bibliography"/>
       </w:pPr>
-      <w:bookmarkStart w:id="15" w:name="ref-Proctor2020"/>
-      <w:bookmarkEnd w:id="14"/>
+      <w:bookmarkStart w:id="16" w:name="ref-Proctor2020"/>
+      <w:bookmarkEnd w:id="15"/>
       <w:r>
         <w:t xml:space="preserve">Proctor, CR, PA McCarron, and NG Ternan. 2020. “Furanone Quorum-Sensing Inhibitors with Potential as Novel Therapeutics Against </w:t>
       </w:r>
@@ -4619,8 +4990,8 @@
       <w:pPr>
         <w:pStyle w:val="Bibliography"/>
       </w:pPr>
-      <w:bookmarkStart w:id="16" w:name="ref-Reuter2016"/>
-      <w:bookmarkEnd w:id="15"/>
+      <w:bookmarkStart w:id="17" w:name="ref-Reuter2016"/>
+      <w:bookmarkEnd w:id="16"/>
       <w:r>
         <w:t xml:space="preserve">Reuter, K, A Steinbach, and V Helms. 2016. “Interfering with Bacterial Quorum Sensing.” </w:t>
       </w:r>
@@ -4639,8 +5010,8 @@
       <w:pPr>
         <w:pStyle w:val="Bibliography"/>
       </w:pPr>
-      <w:bookmarkStart w:id="17" w:name="ref-Roy2011"/>
-      <w:bookmarkEnd w:id="16"/>
+      <w:bookmarkStart w:id="18" w:name="ref-Roy2011"/>
+      <w:bookmarkEnd w:id="17"/>
       <w:r>
         <w:t xml:space="preserve">Roy, V, BL Adams, and WE Bentley. 2011. “Developing Next Generation Antimicrobials by Intercepting AI-2 Mediated Quorum Sensing.” </w:t>
       </w:r>
@@ -4659,8 +5030,8 @@
       <w:pPr>
         <w:pStyle w:val="Bibliography"/>
       </w:pPr>
-      <w:bookmarkStart w:id="18" w:name="ref-Rutherford2012"/>
-      <w:bookmarkEnd w:id="17"/>
+      <w:bookmarkStart w:id="19" w:name="ref-Rutherford2012"/>
+      <w:bookmarkEnd w:id="18"/>
       <w:r>
         <w:t xml:space="preserve">Rutherford, ST, and BL Bassler. 2012. “Bacterial Quorum Sensing: Its Role in Virulence and Possibilities for Its Control.” </w:t>
       </w:r>
@@ -4679,8 +5050,8 @@
       <w:pPr>
         <w:pStyle w:val="Bibliography"/>
       </w:pPr>
-      <w:bookmarkStart w:id="19" w:name="ref-Schuster2013"/>
-      <w:bookmarkEnd w:id="18"/>
+      <w:bookmarkStart w:id="20" w:name="ref-Schuster2013"/>
+      <w:bookmarkEnd w:id="19"/>
       <w:r>
         <w:t xml:space="preserve">Schuster, M, DJ Sexton, SP Diggle, and EP Greenberg. 2013. “Acyl-Homoserine Lactone Quorum Sensing: From Evolution to Application.” </w:t>
       </w:r>
@@ -4699,8 +5070,8 @@
       <w:pPr>
         <w:pStyle w:val="Bibliography"/>
       </w:pPr>
-      <w:bookmarkStart w:id="20" w:name="ref-Soukarieh2018"/>
-      <w:bookmarkEnd w:id="19"/>
+      <w:bookmarkStart w:id="21" w:name="ref-Soukarieh2018"/>
+      <w:bookmarkEnd w:id="20"/>
       <w:r>
         <w:t>Soukarieh, F, P Williams, MJ Stocks, and M Cámara. 2018. “</w:t>
       </w:r>
@@ -4729,9 +5100,10 @@
       <w:pPr>
         <w:pStyle w:val="Bibliography"/>
       </w:pPr>
-      <w:bookmarkStart w:id="21" w:name="ref-Tateda2005"/>
-      <w:bookmarkEnd w:id="20"/>
-      <w:r>
+      <w:bookmarkStart w:id="22" w:name="ref-Tateda2005"/>
+      <w:bookmarkEnd w:id="21"/>
+      <w:r>
+        <w:lastRenderedPageBreak/>
         <w:t>Tateda, K. 2005. “[</w:t>
       </w:r>
       <w:r>
@@ -4759,10 +5131,9 @@
       <w:pPr>
         <w:pStyle w:val="Bibliography"/>
       </w:pPr>
-      <w:bookmarkStart w:id="22" w:name="ref-Welsh2016"/>
-      <w:bookmarkEnd w:id="21"/>
-      <w:r>
-        <w:lastRenderedPageBreak/>
+      <w:bookmarkStart w:id="23" w:name="ref-Welsh2016"/>
+      <w:bookmarkEnd w:id="22"/>
+      <w:r>
         <w:t xml:space="preserve">Welsh, MA, and HE Blackwell. 2016. “Chemical Probes of Quorum Sensing: From Compound Development to Biological Discovery.” </w:t>
       </w:r>
       <w:r>
@@ -4780,8 +5151,8 @@
       <w:pPr>
         <w:pStyle w:val="Bibliography"/>
       </w:pPr>
-      <w:bookmarkStart w:id="23" w:name="ref-Williams2007"/>
-      <w:bookmarkEnd w:id="22"/>
+      <w:bookmarkStart w:id="24" w:name="ref-Williams2007"/>
+      <w:bookmarkEnd w:id="23"/>
       <w:r>
         <w:t xml:space="preserve">Williams, P, K Winzer, WC Chan, and M Cámara. 2007. “Look Who’s Talking: Communication and Quorum Sensing in the Bacterial World.” </w:t>
       </w:r>
@@ -4800,8 +5171,8 @@
       <w:pPr>
         <w:pStyle w:val="Bibliography"/>
       </w:pPr>
-      <w:bookmarkStart w:id="24" w:name="ref-Winzer2001"/>
-      <w:bookmarkEnd w:id="23"/>
+      <w:bookmarkStart w:id="25" w:name="ref-Winzer2001"/>
+      <w:bookmarkEnd w:id="24"/>
       <w:r>
         <w:t xml:space="preserve">Winzer, K, and P Williams. 2001. “Quorum Sensing and the Regulation of Virulence Gene Expression in Pathogenic Bacteria.” </w:t>
       </w:r>
@@ -4820,8 +5191,8 @@
       <w:pPr>
         <w:pStyle w:val="Bibliography"/>
       </w:pPr>
-      <w:bookmarkStart w:id="25" w:name="ref-Yong2013"/>
-      <w:bookmarkEnd w:id="24"/>
+      <w:bookmarkStart w:id="26" w:name="ref-Yong2013"/>
+      <w:bookmarkEnd w:id="25"/>
       <w:r>
         <w:t xml:space="preserve">Yong, YC, and JJ Zhong. 2013. “Impacts of Quorum Sensing on Microbial Metabolism and Human Health.” </w:t>
       </w:r>
@@ -4836,9 +5207,9 @@
         <w:t xml:space="preserve"> 131: 25–61.</w:t>
       </w:r>
       <w:bookmarkEnd w:id="0"/>
-      <w:bookmarkEnd w:id="5"/>
-      <w:bookmarkEnd w:id="7"/>
-      <w:bookmarkEnd w:id="25"/>
+      <w:bookmarkEnd w:id="6"/>
+      <w:bookmarkEnd w:id="8"/>
+      <w:bookmarkEnd w:id="26"/>
     </w:p>
     <w:sectPr>
       <w:pgSz w:w="12240" w:h="15840"/>
@@ -4898,7 +5269,7 @@
   <w:abstractNum w:abstractNumId="0" w15:restartNumberingAfterBreak="0">
     <w:nsid w:val="0000A990"/>
     <w:multiLevelType w:val="multilevel"/>
-    <w:tmpl w:val="1F706D32"/>
+    <w:tmpl w:val="7DC42E26"/>
     <w:lvl w:ilvl="0">
       <w:numFmt w:val="bullet"/>
       <w:lvlText w:val=" "/>
@@ -5079,7 +5450,7 @@
   <w:num w:numId="1" w16cid:durableId="1972322912">
     <w:abstractNumId w:val="1"/>
   </w:num>
-  <w:num w:numId="2" w16cid:durableId="233898413">
+  <w:num w:numId="2" w16cid:durableId="1315798494">
     <w:abstractNumId w:val="0"/>
   </w:num>
 </w:numbering>

</xml_diff>

<commit_message>
add multi-signal models to supporting information
</commit_message>
<xml_diff>
--- a/supporting.docx
+++ b/supporting.docx
@@ -4389,21 +4389,7 @@
         <w:t>lasB</w:t>
       </w:r>
       <w:r>
-        <w:t xml:space="preserve"> was collected every hour for a 24-hour period. Observations used for analysis were limited to a two-hour window that contained the peak expression level for each gene. Figures S.1, S.2, and S</w:t>
-      </w:r>
-      <w:r>
-        <w:t>.</w:t>
-      </w:r>
-      <w:r>
-        <w:t xml:space="preserve">3 show the </w:t>
-      </w:r>
-      <w:proofErr w:type="gramStart"/>
-      <w:r>
-        <w:t>full time</w:t>
-      </w:r>
-      <w:proofErr w:type="gramEnd"/>
-      <w:r>
-        <w:t xml:space="preserve"> course of expression levels and highlight the intervals used for analysis. Those windows were 8–10 hours, 3–5 hours, and 4–6 hours for </w:t>
+        <w:t xml:space="preserve"> was collected every hour for a 24-hour period. Observations used for analysis were limited to a two-hour window that contained the peak expression level for each gene. Figures S.1, S.2, and S.3 show the full time course of expression levels and highlight the intervals used for analysis. Those windows were 8–10 hours, 3–5 hours, and 4–6 hours for </w:t>
       </w:r>
       <w:r>
         <w:rPr>
@@ -4711,13 +4697,323 @@
     </w:p>
     <w:p>
       <w:pPr>
+        <w:pStyle w:val="Heading3"/>
+      </w:pPr>
+      <w:bookmarkStart w:id="6" w:name="multi-signal-models"/>
+      <w:bookmarkEnd w:id="5"/>
+      <w:r>
+        <w:lastRenderedPageBreak/>
+        <w:t>Multi-Signal Models</w:t>
+      </w:r>
+    </w:p>
+    <w:p>
+      <w:pPr>
+        <w:pStyle w:val="FirstParagraph"/>
+      </w:pPr>
+      <w:r>
+        <w:t xml:space="preserve">Figure 7 in the main text summarizes the predictions of the multi-signal models for </w:t>
+      </w:r>
+      <w:r>
+        <w:rPr>
+          <w:i/>
+          <w:iCs/>
+        </w:rPr>
+        <w:t>lasI</w:t>
+      </w:r>
+      <w:r>
+        <w:t xml:space="preserve"> and </w:t>
+      </w:r>
+      <w:r>
+        <w:rPr>
+          <w:i/>
+          <w:iCs/>
+        </w:rPr>
+        <w:t>rhlI</w:t>
+      </w:r>
+      <w:r>
+        <w:t xml:space="preserve"> expression. The following figures provide a more detailed comparison of the model predictions for all three genes.</w:t>
+      </w:r>
+    </w:p>
+    <w:p>
+      <w:pPr>
+        <w:pStyle w:val="CaptionedFigure"/>
+      </w:pPr>
+      <w:r>
+        <w:rPr>
+          <w:noProof/>
+        </w:rPr>
+        <w:drawing>
+          <wp:inline distT="0" distB="0" distL="0" distR="0">
+            <wp:extent cx="5029200" cy="3657600"/>
+            <wp:effectExtent l="0" t="0" r="0" b="0"/>
+            <wp:docPr id="57" name="Picture" descr="model_lasi"/>
+            <wp:cNvGraphicFramePr/>
+            <a:graphic xmlns:a="http://schemas.openxmlformats.org/drawingml/2006/main">
+              <a:graphicData uri="http://schemas.openxmlformats.org/drawingml/2006/picture">
+                <pic:pic xmlns:pic="http://schemas.openxmlformats.org/drawingml/2006/picture">
+                  <pic:nvPicPr>
+                    <pic:cNvPr id="58" name="Picture" descr="Figures/model_lasi.svg"/>
+                    <pic:cNvPicPr>
+                      <a:picLocks noChangeAspect="1" noChangeArrowheads="1"/>
+                    </pic:cNvPicPr>
+                  </pic:nvPicPr>
+                  <pic:blipFill>
+                    <a:blip r:embed="rId52">
+                      <a:extLst>
+                        <a:ext uri="{28A0092B-C50C-407E-A947-70E740481C1C}">
+                          <a14:useLocalDpi xmlns:a14="http://schemas.microsoft.com/office/drawing/2010/main" val="0"/>
+                        </a:ext>
+                        <a:ext uri="{96DAC541-7B7A-43D3-8B79-37D633B846F1}">
+                          <asvg:svgBlip xmlns:asvg="http://schemas.microsoft.com/office/drawing/2016/SVG/main" r:embed="rId53"/>
+                        </a:ext>
+                      </a:extLst>
+                    </a:blip>
+                    <a:stretch>
+                      <a:fillRect/>
+                    </a:stretch>
+                  </pic:blipFill>
+                  <pic:spPr bwMode="auto">
+                    <a:xfrm>
+                      <a:off x="0" y="0"/>
+                      <a:ext cx="5029200" cy="3657600"/>
+                    </a:xfrm>
+                    <a:prstGeom prst="rect">
+                      <a:avLst/>
+                    </a:prstGeom>
+                    <a:noFill/>
+                    <a:ln w="9525">
+                      <a:noFill/>
+                      <a:headEnd/>
+                      <a:tailEnd/>
+                    </a:ln>
+                  </pic:spPr>
+                </pic:pic>
+              </a:graphicData>
+            </a:graphic>
+          </wp:inline>
+        </w:drawing>
+      </w:r>
+    </w:p>
+    <w:p>
+      <w:pPr>
+        <w:pStyle w:val="Caption"/>
+      </w:pPr>
+      <w:r>
+        <w:rPr>
+          <w:b/>
+          <w:bCs/>
+        </w:rPr>
+        <w:t xml:space="preserve">Figure S.4. Multi-signal model for </w:t>
+      </w:r>
+      <w:r>
+        <w:rPr>
+          <w:b/>
+          <w:bCs/>
+          <w:iCs/>
+        </w:rPr>
+        <w:t>lasI</w:t>
+      </w:r>
+      <w:r>
+        <w:rPr>
+          <w:b/>
+          <w:bCs/>
+        </w:rPr>
+        <w:t xml:space="preserve"> expression.</w:t>
+      </w:r>
+      <w:r>
+        <w:t xml:space="preserve"> Panels compare model predictions to observations for all combinations of signal concentrations. Horizontal bars indicate model predictions, while plotted points show observed values.</w:t>
+      </w:r>
+    </w:p>
+    <w:p>
+      <w:pPr>
+        <w:pStyle w:val="CaptionedFigure"/>
+      </w:pPr>
+      <w:r>
+        <w:rPr>
+          <w:noProof/>
+        </w:rPr>
+        <w:lastRenderedPageBreak/>
+        <w:drawing>
+          <wp:inline distT="0" distB="0" distL="0" distR="0">
+            <wp:extent cx="5029200" cy="3657600"/>
+            <wp:effectExtent l="0" t="0" r="0" b="0"/>
+            <wp:docPr id="61" name="Picture" descr="model_rhli"/>
+            <wp:cNvGraphicFramePr/>
+            <a:graphic xmlns:a="http://schemas.openxmlformats.org/drawingml/2006/main">
+              <a:graphicData uri="http://schemas.openxmlformats.org/drawingml/2006/picture">
+                <pic:pic xmlns:pic="http://schemas.openxmlformats.org/drawingml/2006/picture">
+                  <pic:nvPicPr>
+                    <pic:cNvPr id="62" name="Picture" descr="Figures/model_rhli.svg"/>
+                    <pic:cNvPicPr>
+                      <a:picLocks noChangeAspect="1" noChangeArrowheads="1"/>
+                    </pic:cNvPicPr>
+                  </pic:nvPicPr>
+                  <pic:blipFill>
+                    <a:blip r:embed="rId54">
+                      <a:extLst>
+                        <a:ext uri="{28A0092B-C50C-407E-A947-70E740481C1C}">
+                          <a14:useLocalDpi xmlns:a14="http://schemas.microsoft.com/office/drawing/2010/main" val="0"/>
+                        </a:ext>
+                        <a:ext uri="{96DAC541-7B7A-43D3-8B79-37D633B846F1}">
+                          <asvg:svgBlip xmlns:asvg="http://schemas.microsoft.com/office/drawing/2016/SVG/main" r:embed="rId55"/>
+                        </a:ext>
+                      </a:extLst>
+                    </a:blip>
+                    <a:stretch>
+                      <a:fillRect/>
+                    </a:stretch>
+                  </pic:blipFill>
+                  <pic:spPr bwMode="auto">
+                    <a:xfrm>
+                      <a:off x="0" y="0"/>
+                      <a:ext cx="5029200" cy="3657600"/>
+                    </a:xfrm>
+                    <a:prstGeom prst="rect">
+                      <a:avLst/>
+                    </a:prstGeom>
+                    <a:noFill/>
+                    <a:ln w="9525">
+                      <a:noFill/>
+                      <a:headEnd/>
+                      <a:tailEnd/>
+                    </a:ln>
+                  </pic:spPr>
+                </pic:pic>
+              </a:graphicData>
+            </a:graphic>
+          </wp:inline>
+        </w:drawing>
+      </w:r>
+    </w:p>
+    <w:p>
+      <w:pPr>
+        <w:pStyle w:val="Caption"/>
+      </w:pPr>
+      <w:r>
+        <w:rPr>
+          <w:b/>
+          <w:bCs/>
+        </w:rPr>
+        <w:t xml:space="preserve">Figure S.5. Multi-signal model for </w:t>
+      </w:r>
+      <w:r>
+        <w:rPr>
+          <w:b/>
+          <w:bCs/>
+          <w:iCs/>
+        </w:rPr>
+        <w:t>rhlI</w:t>
+      </w:r>
+      <w:r>
+        <w:rPr>
+          <w:b/>
+          <w:bCs/>
+        </w:rPr>
+        <w:t xml:space="preserve"> expression.</w:t>
+      </w:r>
+      <w:r>
+        <w:t xml:space="preserve"> Panels compare model predictions to observations for all combinations of signal concentrations. Horizontal bars indicate model predictions, while plotted points show observed values.</w:t>
+      </w:r>
+    </w:p>
+    <w:p>
+      <w:pPr>
+        <w:pStyle w:val="CaptionedFigure"/>
+      </w:pPr>
+      <w:r>
+        <w:rPr>
+          <w:noProof/>
+        </w:rPr>
+        <w:lastRenderedPageBreak/>
+        <w:drawing>
+          <wp:inline distT="0" distB="0" distL="0" distR="0">
+            <wp:extent cx="5029200" cy="3657600"/>
+            <wp:effectExtent l="0" t="0" r="0" b="0"/>
+            <wp:docPr id="65" name="Picture" descr="model_lasb"/>
+            <wp:cNvGraphicFramePr/>
+            <a:graphic xmlns:a="http://schemas.openxmlformats.org/drawingml/2006/main">
+              <a:graphicData uri="http://schemas.openxmlformats.org/drawingml/2006/picture">
+                <pic:pic xmlns:pic="http://schemas.openxmlformats.org/drawingml/2006/picture">
+                  <pic:nvPicPr>
+                    <pic:cNvPr id="66" name="Picture" descr="Figures/model_lasb.svg"/>
+                    <pic:cNvPicPr>
+                      <a:picLocks noChangeAspect="1" noChangeArrowheads="1"/>
+                    </pic:cNvPicPr>
+                  </pic:nvPicPr>
+                  <pic:blipFill>
+                    <a:blip r:embed="rId56">
+                      <a:extLst>
+                        <a:ext uri="{28A0092B-C50C-407E-A947-70E740481C1C}">
+                          <a14:useLocalDpi xmlns:a14="http://schemas.microsoft.com/office/drawing/2010/main" val="0"/>
+                        </a:ext>
+                        <a:ext uri="{96DAC541-7B7A-43D3-8B79-37D633B846F1}">
+                          <asvg:svgBlip xmlns:asvg="http://schemas.microsoft.com/office/drawing/2016/SVG/main" r:embed="rId57"/>
+                        </a:ext>
+                      </a:extLst>
+                    </a:blip>
+                    <a:stretch>
+                      <a:fillRect/>
+                    </a:stretch>
+                  </pic:blipFill>
+                  <pic:spPr bwMode="auto">
+                    <a:xfrm>
+                      <a:off x="0" y="0"/>
+                      <a:ext cx="5029200" cy="3657600"/>
+                    </a:xfrm>
+                    <a:prstGeom prst="rect">
+                      <a:avLst/>
+                    </a:prstGeom>
+                    <a:noFill/>
+                    <a:ln w="9525">
+                      <a:noFill/>
+                      <a:headEnd/>
+                      <a:tailEnd/>
+                    </a:ln>
+                  </pic:spPr>
+                </pic:pic>
+              </a:graphicData>
+            </a:graphic>
+          </wp:inline>
+        </w:drawing>
+      </w:r>
+    </w:p>
+    <w:p>
+      <w:pPr>
+        <w:pStyle w:val="Caption"/>
+      </w:pPr>
+      <w:r>
+        <w:rPr>
+          <w:b/>
+          <w:bCs/>
+        </w:rPr>
+        <w:t xml:space="preserve">Figure S.6. Multi-signal model for </w:t>
+      </w:r>
+      <w:r>
+        <w:rPr>
+          <w:b/>
+          <w:bCs/>
+          <w:iCs/>
+        </w:rPr>
+        <w:t>lasB</w:t>
+      </w:r>
+      <w:r>
+        <w:rPr>
+          <w:b/>
+          <w:bCs/>
+        </w:rPr>
+        <w:t xml:space="preserve"> expression.</w:t>
+      </w:r>
+      <w:r>
+        <w:t xml:space="preserve"> Panels compare model predictions to observations for all combinations of signal concentrations. Horizontal bars indicate model predictions, while plotted points show observed values.</w:t>
+      </w:r>
+    </w:p>
+    <w:p>
+      <w:pPr>
         <w:pStyle w:val="Heading2"/>
       </w:pPr>
-      <w:bookmarkStart w:id="6" w:name="references"/>
+      <w:bookmarkStart w:id="7" w:name="references"/>
       <w:bookmarkEnd w:id="1"/>
-      <w:bookmarkEnd w:id="5"/>
-      <w:r>
-        <w:lastRenderedPageBreak/>
+      <w:bookmarkEnd w:id="6"/>
+      <w:r>
         <w:t>References</w:t>
       </w:r>
     </w:p>
@@ -4730,8 +5026,8 @@
       <w:pPr>
         <w:pStyle w:val="Bibliography"/>
       </w:pPr>
-      <w:bookmarkStart w:id="7" w:name="ref-DeSordi2009"/>
-      <w:bookmarkStart w:id="8" w:name="refs"/>
+      <w:bookmarkStart w:id="8" w:name="ref-DeSordi2009"/>
+      <w:bookmarkStart w:id="9" w:name="refs"/>
       <w:r>
         <w:t xml:space="preserve">De Sordi, L, and FA Mühlschlegel. 2009. “Quorum Sensing and Fungal-Bacterial Interactions in </w:t>
       </w:r>
@@ -4760,8 +5056,8 @@
       <w:pPr>
         <w:pStyle w:val="Bibliography"/>
       </w:pPr>
-      <w:bookmarkStart w:id="9" w:name="ref-Donabedian2003"/>
-      <w:bookmarkEnd w:id="7"/>
+      <w:bookmarkStart w:id="10" w:name="ref-Donabedian2003"/>
+      <w:bookmarkEnd w:id="8"/>
       <w:r>
         <w:t xml:space="preserve">Donabedian, H. 2003. “Quorum Sensing and Its Relevance to Infectious Diseases.” </w:t>
       </w:r>
@@ -4780,8 +5076,8 @@
       <w:pPr>
         <w:pStyle w:val="Bibliography"/>
       </w:pPr>
-      <w:bookmarkStart w:id="10" w:name="ref-GarcíaReyes2020"/>
-      <w:bookmarkEnd w:id="9"/>
+      <w:bookmarkStart w:id="11" w:name="ref-GarcíaReyes2020"/>
+      <w:bookmarkEnd w:id="10"/>
       <w:r>
         <w:t xml:space="preserve">García-Reyes, S, G Soberón-Chávez, and M Cocotl-Yanez. 2020. “The Third Quorum-Sensing System of </w:t>
       </w:r>
@@ -4810,8 +5106,8 @@
       <w:pPr>
         <w:pStyle w:val="Bibliography"/>
       </w:pPr>
-      <w:bookmarkStart w:id="11" w:name="ref-Heurlier2006"/>
-      <w:bookmarkEnd w:id="10"/>
+      <w:bookmarkStart w:id="12" w:name="ref-Heurlier2006"/>
+      <w:bookmarkEnd w:id="11"/>
       <w:r>
         <w:t xml:space="preserve">Heurlier, K, V Dénervaud, and D Haas. 2006. “Impact of Quorum Sensing on Fitness of </w:t>
       </w:r>
@@ -4840,8 +5136,8 @@
       <w:pPr>
         <w:pStyle w:val="Bibliography"/>
       </w:pPr>
-      <w:bookmarkStart w:id="12" w:name="ref-Jakobsen2013"/>
-      <w:bookmarkEnd w:id="11"/>
+      <w:bookmarkStart w:id="13" w:name="ref-Jakobsen2013"/>
+      <w:bookmarkEnd w:id="12"/>
       <w:r>
         <w:t xml:space="preserve">Jakobsen, TH, T Bjarnsholt, PØ Jensen, M Givskov, and N Høiby. 2013. “Targeting Quorum Sensing in </w:t>
       </w:r>
@@ -4870,9 +5166,10 @@
       <w:pPr>
         <w:pStyle w:val="Bibliography"/>
       </w:pPr>
-      <w:bookmarkStart w:id="13" w:name="ref-Juhas2005"/>
-      <w:bookmarkEnd w:id="12"/>
-      <w:r>
+      <w:bookmarkStart w:id="14" w:name="ref-Juhas2005"/>
+      <w:bookmarkEnd w:id="13"/>
+      <w:r>
+        <w:lastRenderedPageBreak/>
         <w:t xml:space="preserve">Juhas, M, L Eberl, and B Tümmler. 2005. “Quorum Sensing: The Power of Cooperation in the World of </w:t>
       </w:r>
       <w:r>
@@ -4900,8 +5197,8 @@
       <w:pPr>
         <w:pStyle w:val="Bibliography"/>
       </w:pPr>
-      <w:bookmarkStart w:id="14" w:name="ref-LeBerre2006"/>
-      <w:bookmarkEnd w:id="13"/>
+      <w:bookmarkStart w:id="15" w:name="ref-LeBerre2006"/>
+      <w:bookmarkEnd w:id="14"/>
       <w:r>
         <w:t xml:space="preserve">Le Berre, R, K Faure, S Nguyen, M Pierre, F Ader, and B Guery. 2006. “[Quorum Sensing: A New Clinical Target for </w:t>
       </w:r>
@@ -4930,8 +5227,8 @@
       <w:pPr>
         <w:pStyle w:val="Bibliography"/>
       </w:pPr>
-      <w:bookmarkStart w:id="15" w:name="ref-Papaioannou2013"/>
-      <w:bookmarkEnd w:id="14"/>
+      <w:bookmarkStart w:id="16" w:name="ref-Papaioannou2013"/>
+      <w:bookmarkEnd w:id="15"/>
       <w:r>
         <w:t xml:space="preserve">Papaioannou, E, PD Utari, and WJ Quax. 2013. “Choosing an Appropriate Infection Model to Study Quorum Sensing Inhibition in </w:t>
       </w:r>
@@ -4960,8 +5257,8 @@
       <w:pPr>
         <w:pStyle w:val="Bibliography"/>
       </w:pPr>
-      <w:bookmarkStart w:id="16" w:name="ref-Proctor2020"/>
-      <w:bookmarkEnd w:id="15"/>
+      <w:bookmarkStart w:id="17" w:name="ref-Proctor2020"/>
+      <w:bookmarkEnd w:id="16"/>
       <w:r>
         <w:t xml:space="preserve">Proctor, CR, PA McCarron, and NG Ternan. 2020. “Furanone Quorum-Sensing Inhibitors with Potential as Novel Therapeutics Against </w:t>
       </w:r>
@@ -4990,8 +5287,8 @@
       <w:pPr>
         <w:pStyle w:val="Bibliography"/>
       </w:pPr>
-      <w:bookmarkStart w:id="17" w:name="ref-Reuter2016"/>
-      <w:bookmarkEnd w:id="16"/>
+      <w:bookmarkStart w:id="18" w:name="ref-Reuter2016"/>
+      <w:bookmarkEnd w:id="17"/>
       <w:r>
         <w:t xml:space="preserve">Reuter, K, A Steinbach, and V Helms. 2016. “Interfering with Bacterial Quorum Sensing.” </w:t>
       </w:r>
@@ -5010,8 +5307,8 @@
       <w:pPr>
         <w:pStyle w:val="Bibliography"/>
       </w:pPr>
-      <w:bookmarkStart w:id="18" w:name="ref-Roy2011"/>
-      <w:bookmarkEnd w:id="17"/>
+      <w:bookmarkStart w:id="19" w:name="ref-Roy2011"/>
+      <w:bookmarkEnd w:id="18"/>
       <w:r>
         <w:t xml:space="preserve">Roy, V, BL Adams, and WE Bentley. 2011. “Developing Next Generation Antimicrobials by Intercepting AI-2 Mediated Quorum Sensing.” </w:t>
       </w:r>
@@ -5030,8 +5327,8 @@
       <w:pPr>
         <w:pStyle w:val="Bibliography"/>
       </w:pPr>
-      <w:bookmarkStart w:id="19" w:name="ref-Rutherford2012"/>
-      <w:bookmarkEnd w:id="18"/>
+      <w:bookmarkStart w:id="20" w:name="ref-Rutherford2012"/>
+      <w:bookmarkEnd w:id="19"/>
       <w:r>
         <w:t xml:space="preserve">Rutherford, ST, and BL Bassler. 2012. “Bacterial Quorum Sensing: Its Role in Virulence and Possibilities for Its Control.” </w:t>
       </w:r>
@@ -5050,8 +5347,8 @@
       <w:pPr>
         <w:pStyle w:val="Bibliography"/>
       </w:pPr>
-      <w:bookmarkStart w:id="20" w:name="ref-Schuster2013"/>
-      <w:bookmarkEnd w:id="19"/>
+      <w:bookmarkStart w:id="21" w:name="ref-Schuster2013"/>
+      <w:bookmarkEnd w:id="20"/>
       <w:r>
         <w:t xml:space="preserve">Schuster, M, DJ Sexton, SP Diggle, and EP Greenberg. 2013. “Acyl-Homoserine Lactone Quorum Sensing: From Evolution to Application.” </w:t>
       </w:r>
@@ -5070,8 +5367,8 @@
       <w:pPr>
         <w:pStyle w:val="Bibliography"/>
       </w:pPr>
-      <w:bookmarkStart w:id="21" w:name="ref-Soukarieh2018"/>
-      <w:bookmarkEnd w:id="20"/>
+      <w:bookmarkStart w:id="22" w:name="ref-Soukarieh2018"/>
+      <w:bookmarkEnd w:id="21"/>
       <w:r>
         <w:t>Soukarieh, F, P Williams, MJ Stocks, and M Cámara. 2018. “</w:t>
       </w:r>
@@ -5100,10 +5397,9 @@
       <w:pPr>
         <w:pStyle w:val="Bibliography"/>
       </w:pPr>
-      <w:bookmarkStart w:id="22" w:name="ref-Tateda2005"/>
-      <w:bookmarkEnd w:id="21"/>
-      <w:r>
-        <w:lastRenderedPageBreak/>
+      <w:bookmarkStart w:id="23" w:name="ref-Tateda2005"/>
+      <w:bookmarkEnd w:id="22"/>
+      <w:r>
         <w:t>Tateda, K. 2005. “[</w:t>
       </w:r>
       <w:r>
@@ -5131,8 +5427,8 @@
       <w:pPr>
         <w:pStyle w:val="Bibliography"/>
       </w:pPr>
-      <w:bookmarkStart w:id="23" w:name="ref-Welsh2016"/>
-      <w:bookmarkEnd w:id="22"/>
+      <w:bookmarkStart w:id="24" w:name="ref-Welsh2016"/>
+      <w:bookmarkEnd w:id="23"/>
       <w:r>
         <w:t xml:space="preserve">Welsh, MA, and HE Blackwell. 2016. “Chemical Probes of Quorum Sensing: From Compound Development to Biological Discovery.” </w:t>
       </w:r>
@@ -5151,8 +5447,8 @@
       <w:pPr>
         <w:pStyle w:val="Bibliography"/>
       </w:pPr>
-      <w:bookmarkStart w:id="24" w:name="ref-Williams2007"/>
-      <w:bookmarkEnd w:id="23"/>
+      <w:bookmarkStart w:id="25" w:name="ref-Williams2007"/>
+      <w:bookmarkEnd w:id="24"/>
       <w:r>
         <w:t xml:space="preserve">Williams, P, K Winzer, WC Chan, and M Cámara. 2007. “Look Who’s Talking: Communication and Quorum Sensing in the Bacterial World.” </w:t>
       </w:r>
@@ -5171,8 +5467,8 @@
       <w:pPr>
         <w:pStyle w:val="Bibliography"/>
       </w:pPr>
-      <w:bookmarkStart w:id="25" w:name="ref-Winzer2001"/>
-      <w:bookmarkEnd w:id="24"/>
+      <w:bookmarkStart w:id="26" w:name="ref-Winzer2001"/>
+      <w:bookmarkEnd w:id="25"/>
       <w:r>
         <w:t xml:space="preserve">Winzer, K, and P Williams. 2001. “Quorum Sensing and the Regulation of Virulence Gene Expression in Pathogenic Bacteria.” </w:t>
       </w:r>
@@ -5191,8 +5487,8 @@
       <w:pPr>
         <w:pStyle w:val="Bibliography"/>
       </w:pPr>
-      <w:bookmarkStart w:id="26" w:name="ref-Yong2013"/>
-      <w:bookmarkEnd w:id="25"/>
+      <w:bookmarkStart w:id="27" w:name="ref-Yong2013"/>
+      <w:bookmarkEnd w:id="26"/>
       <w:r>
         <w:t xml:space="preserve">Yong, YC, and JJ Zhong. 2013. “Impacts of Quorum Sensing on Microbial Metabolism and Human Health.” </w:t>
       </w:r>
@@ -5207,9 +5503,9 @@
         <w:t xml:space="preserve"> 131: 25–61.</w:t>
       </w:r>
       <w:bookmarkEnd w:id="0"/>
-      <w:bookmarkEnd w:id="6"/>
-      <w:bookmarkEnd w:id="8"/>
-      <w:bookmarkEnd w:id="26"/>
+      <w:bookmarkEnd w:id="7"/>
+      <w:bookmarkEnd w:id="9"/>
+      <w:bookmarkEnd w:id="27"/>
     </w:p>
     <w:sectPr>
       <w:pgSz w:w="12240" w:h="15840"/>
@@ -5269,7 +5565,7 @@
   <w:abstractNum w:abstractNumId="0" w15:restartNumberingAfterBreak="0">
     <w:nsid w:val="0000A990"/>
     <w:multiLevelType w:val="multilevel"/>
-    <w:tmpl w:val="7DC42E26"/>
+    <w:tmpl w:val="9644330E"/>
     <w:lvl w:ilvl="0">
       <w:numFmt w:val="bullet"/>
       <w:lvlText w:val=" "/>
@@ -5450,7 +5746,7 @@
   <w:num w:numId="1" w16cid:durableId="1972322912">
     <w:abstractNumId w:val="1"/>
   </w:num>
-  <w:num w:numId="2" w16cid:durableId="1315798494">
+  <w:num w:numId="2" w16cid:durableId="188642364">
     <w:abstractNumId w:val="0"/>
   </w:num>
 </w:numbering>

</xml_diff>